<commit_message>
Project Report (PDF) added
</commit_message>
<xml_diff>
--- a/Project Report.docx
+++ b/Project Report.docx
@@ -619,7 +619,7 @@
                 <w:sz w:val="26"/>
                 <w:szCs w:val="26"/>
               </w:rPr>
-              <w:t>Reza Faieghi (Check Spelling)</w:t>
+              <w:t xml:space="preserve">Reza Faieghi </w:t>
             </w:r>
           </w:p>
         </w:tc>
@@ -2164,15 +2164,7 @@
           <w:szCs w:val="26"/>
         </w:rPr>
         <w:lastRenderedPageBreak/>
-        <w:t>C</w:t>
-      </w:r>
-      <w:r>
-        <w:rPr>
-          <w:rFonts w:ascii="Times New Roman" w:hAnsi="Times New Roman" w:cs="Times New Roman"/>
-          <w:sz w:val="26"/>
-          <w:szCs w:val="26"/>
-        </w:rPr>
-        <w:t xml:space="preserve">lassification Model Development/ Engineering </w:t>
+        <w:t xml:space="preserve">Classification Model Development/ Engineering </w:t>
       </w:r>
     </w:p>
     <w:p/>
@@ -2774,15 +2766,7 @@
         <w:t>Random Forest</w:t>
       </w:r>
       <w:r>
-        <w:t xml:space="preserve"> model was </w:t>
-      </w:r>
-      <w:proofErr w:type="gramStart"/>
-      <w:r>
-        <w:t>selected</w:t>
-      </w:r>
-      <w:proofErr w:type="gramEnd"/>
-      <w:r>
-        <w:t xml:space="preserve"> and its performance was evaluated on the test dataset and the results are tabulated below</w:t>
+        <w:t xml:space="preserve"> model was selected and its performance was evaluated on the test dataset and the results are tabulated below</w:t>
       </w:r>
     </w:p>
     <w:p/>

</xml_diff>